<commit_message>
A bunch of player cracking stuff + Story draft
</commit_message>
<xml_diff>
--- a/Golem opening.docx
+++ b/Golem opening.docx
@@ -17,56 +17,827 @@
     </w:p>
     <w:p>
       <w:r>
-        <w:t>Golems are made from stone, parchment, and fire. The stone provides their strength</w:t>
+        <w:t>___ was a golem made of stone,</w:t>
+      </w:r>
+      <w:r>
+        <w:t xml:space="preserve"> a</w:t>
+      </w:r>
+      <w:r>
+        <w:t xml:space="preserve"> parchment</w:t>
       </w:r>
       <w:r>
         <w:t xml:space="preserve"> </w:t>
       </w:r>
-      <w:r>
-        <w:t xml:space="preserve">and the fire </w:t>
-      </w:r>
-      <w:r>
-        <w:t>gives them life, but the parchment gives them intelligence</w:t>
+      <w:proofErr w:type="gramStart"/>
+      <w:r>
+        <w:t>scroll</w:t>
+      </w:r>
+      <w:proofErr w:type="gramEnd"/>
+      <w:r>
+        <w:t>, and fire.</w:t>
+      </w:r>
+      <w:r>
+        <w:t xml:space="preserve"> </w:t>
+      </w:r>
+      <w:r>
+        <w:rPr>
+          <w:i/>
+        </w:rPr>
+        <w:t>(Golems working)</w:t>
+      </w:r>
+      <w:r>
+        <w:t xml:space="preserve"> </w:t>
+      </w:r>
+      <w:r>
+        <w:t>The masters</w:t>
+      </w:r>
+      <w:r>
+        <w:t xml:space="preserve"> </w:t>
+      </w:r>
+      <w:r>
+        <w:t>created</w:t>
+      </w:r>
+      <w:r>
+        <w:t xml:space="preserve"> golems</w:t>
+      </w:r>
+      <w:r>
+        <w:t xml:space="preserve"> to </w:t>
+      </w:r>
+      <w:r>
+        <w:t>work</w:t>
+      </w:r>
+      <w:r>
+        <w:t xml:space="preserve"> for years and years without tiring</w:t>
       </w:r>
       <w:r>
         <w:t>.</w:t>
       </w:r>
+    </w:p>
+    <w:p>
+      <w:r>
+        <w:t>But</w:t>
+      </w:r>
       <w:r>
         <w:t xml:space="preserve"> </w:t>
       </w:r>
-    </w:p>
-    <w:p>
+      <w:r>
+        <w:t>___</w:t>
+      </w:r>
+      <w:r>
+        <w:t xml:space="preserve"> was </w:t>
+      </w:r>
+      <w:r>
+        <w:t>made</w:t>
+      </w:r>
+      <w:r>
+        <w:t xml:space="preserve"> too small to work</w:t>
+      </w:r>
+      <w:r>
+        <w:t xml:space="preserve"> with his brothers.</w:t>
+      </w:r>
+      <w:r>
+        <w:t xml:space="preserve"> Instead, he was</w:t>
+      </w:r>
+      <w:r>
+        <w:t xml:space="preserve"> left</w:t>
+      </w:r>
+      <w:r>
+        <w:t xml:space="preserve"> in a corner</w:t>
+      </w:r>
+      <w:r>
+        <w:t xml:space="preserve"> for centuries</w:t>
+      </w:r>
+      <w:r>
+        <w:t>, unused and abandoned</w:t>
+      </w:r>
+      <w:r>
+        <w:t>.</w:t>
+      </w:r>
+    </w:p>
+    <w:p>
+      <w:r>
+        <w:t>After a millennium, the masters approached ___.</w:t>
+      </w:r>
+    </w:p>
+    <w:p>
+      <w:r>
+        <w:t>“</w:t>
+      </w:r>
+      <w:r>
+        <w:t>An evil creature has arisen on the borders of our land who</w:t>
+      </w:r>
+      <w:r>
+        <w:t xml:space="preserve"> desires to destroy us all. Its scales are invulnerable but for </w:t>
+      </w:r>
+      <w:r>
+        <w:t xml:space="preserve">one </w:t>
+      </w:r>
+      <w:r>
+        <w:t>tiny</w:t>
+      </w:r>
+      <w:r>
+        <w:t xml:space="preserve"> </w:t>
+      </w:r>
+      <w:r>
+        <w:t>opening at the base of its neck</w:t>
+      </w:r>
+      <w:r>
+        <w:t>.</w:t>
+      </w:r>
+      <w:r>
+        <w:t xml:space="preserve"> </w:t>
+      </w:r>
+      <w:r>
+        <w:t>W</w:t>
+      </w:r>
+      <w:r>
+        <w:t>ith your small size you are the only one who can</w:t>
+      </w:r>
+      <w:r>
+        <w:t xml:space="preserve"> fit beneath the beast’s armor and</w:t>
+      </w:r>
+      <w:r>
+        <w:t xml:space="preserve"> </w:t>
+      </w:r>
+      <w:r>
+        <w:t>deliver a killing blow</w:t>
+      </w:r>
+      <w:r>
+        <w:t>.</w:t>
+      </w:r>
+      <w:r>
+        <w:t xml:space="preserve"> You must journey </w:t>
+      </w:r>
+      <w:r>
+        <w:t>to the border</w:t>
+      </w:r>
+      <w:r>
+        <w:t xml:space="preserve"> and destroy the </w:t>
+      </w:r>
+      <w:r>
+        <w:t>creature</w:t>
+      </w:r>
+      <w:r>
+        <w:t xml:space="preserve"> to save our land</w:t>
+      </w:r>
+      <w:r>
+        <w:t>.</w:t>
+      </w:r>
+      <w:r>
+        <w:t>”</w:t>
+      </w:r>
+    </w:p>
+    <w:p>
+      <w:r>
+        <w:t xml:space="preserve">So </w:t>
+      </w:r>
+      <w:r>
+        <w:t>___</w:t>
+      </w:r>
+      <w:r>
+        <w:t xml:space="preserve"> left</w:t>
+      </w:r>
+      <w:r>
+        <w:t xml:space="preserve"> his home of a thousand years…and set off</w:t>
+      </w:r>
+      <w:r>
+        <w:t xml:space="preserve"> </w:t>
+      </w:r>
+      <w:r>
+        <w:t>into a world he knew nothing about.</w:t>
+      </w:r>
+    </w:p>
+    <w:p/>
+    <w:p>
+      <w:r>
+        <w:t>Note: if a line is indented, it will appear shortly after the line above it and with a different parallax.</w:t>
+      </w:r>
+    </w:p>
+    <w:p>
+      <w:r>
+        <w:t>Golem 1:</w:t>
+      </w:r>
+    </w:p>
+    <w:p>
+      <w:r>
+        <w:rPr>
+          <w:i/>
+        </w:rPr>
+        <w:t>[</w:t>
+      </w:r>
+      <w:r>
+        <w:rPr>
+          <w:i/>
+        </w:rPr>
+        <w:t>In grey mysterious place</w:t>
+      </w:r>
+      <w:r>
+        <w:rPr>
+          <w:i/>
+        </w:rPr>
+        <w:t>]</w:t>
+      </w:r>
+    </w:p>
+    <w:p>
+      <w:r>
+        <w:t>I was once a lonely mountain</w:t>
+      </w:r>
+    </w:p>
+    <w:p>
+      <w:r>
+        <w:t>Then I was hewn from stone</w:t>
+      </w:r>
+    </w:p>
+    <w:p>
+      <w:r>
+        <w:tab/>
+        <w:t>And given life through fire</w:t>
+      </w:r>
+    </w:p>
+    <w:p>
+      <w:r>
+        <w:t>There were only two others like me</w:t>
+      </w:r>
+    </w:p>
+    <w:p>
+      <w:r>
+        <w:t>For we were the first of the Golems</w:t>
+      </w:r>
+    </w:p>
+    <w:p>
+      <w:r>
+        <w:t>Follow the path of the torches</w:t>
+      </w:r>
+    </w:p>
+    <w:p>
+      <w:r>
+        <w:tab/>
+        <w:t>And you will find my brothers</w:t>
+      </w:r>
+    </w:p>
+    <w:p>
+      <w:r>
+        <w:t>Your journey will be full of danger</w:t>
+      </w:r>
+    </w:p>
+    <w:p>
+      <w:r>
+        <w:tab/>
+        <w:t>But I can offer some help</w:t>
+      </w:r>
+    </w:p>
+    <w:p>
+      <w:pPr>
+        <w:rPr>
+          <w:i/>
+        </w:rPr>
+      </w:pPr>
+      <w:r>
+        <w:rPr>
+          <w:i/>
+        </w:rPr>
+        <w:t>[</w:t>
+      </w:r>
+      <w:r>
+        <w:rPr>
+          <w:i/>
+        </w:rPr>
+        <w:t>Transport back to the ground</w:t>
+      </w:r>
+      <w:r>
+        <w:rPr>
+          <w:i/>
+        </w:rPr>
+        <w:t>]</w:t>
+      </w:r>
+    </w:p>
+    <w:p>
+      <w:pPr>
+        <w:rPr>
+          <w:sz w:val="32"/>
+        </w:rPr>
+      </w:pPr>
+      <w:r>
+        <w:rPr>
+          <w:sz w:val="32"/>
+        </w:rPr>
+        <w:t>Now go</w:t>
+      </w:r>
+    </w:p>
+    <w:p/>
+    <w:p>
+      <w:r>
+        <w:t>Golem 2:</w:t>
+      </w:r>
+    </w:p>
+    <w:p>
+      <w:pPr>
+        <w:rPr>
+          <w:i/>
+        </w:rPr>
+      </w:pPr>
+      <w:r>
+        <w:rPr>
+          <w:i/>
+        </w:rPr>
+        <w:t>[</w:t>
+      </w:r>
+      <w:r>
+        <w:rPr>
+          <w:i/>
+        </w:rPr>
+        <w:t>In grey mysterious place</w:t>
+      </w:r>
+      <w:r>
+        <w:rPr>
+          <w:i/>
+        </w:rPr>
+        <w:t>]</w:t>
+      </w:r>
+    </w:p>
+    <w:p>
+      <w:r>
+        <w:t>I toiled for many centuries</w:t>
+      </w:r>
+    </w:p>
+    <w:p>
+      <w:r>
+        <w:lastRenderedPageBreak/>
+        <w:tab/>
+        <w:t>Following the instructions of my master</w:t>
+      </w:r>
+    </w:p>
+    <w:p>
+      <w:r>
+        <w:t>For the scroll that burns within us golems mandates</w:t>
+      </w:r>
+    </w:p>
+    <w:p>
+      <w:pPr>
+        <w:rPr>
+          <w:sz w:val="32"/>
+        </w:rPr>
+      </w:pPr>
+      <w:r>
+        <w:tab/>
+      </w:r>
+      <w:r>
+        <w:rPr>
+          <w:sz w:val="32"/>
+        </w:rPr>
+        <w:t>Obedience</w:t>
+      </w:r>
+    </w:p>
+    <w:p>
+      <w:r>
+        <w:t xml:space="preserve">But as we </w:t>
+      </w:r>
+      <w:r>
+        <w:t>labored</w:t>
+      </w:r>
+    </w:p>
+    <w:p>
+      <w:r>
+        <w:tab/>
+        <w:t>We grew in intellect</w:t>
+      </w:r>
+    </w:p>
+    <w:p>
+      <w:pPr>
+        <w:rPr>
+          <w:highlight w:val="yellow"/>
+        </w:rPr>
+      </w:pPr>
+      <w:r>
+        <w:rPr>
+          <w:highlight w:val="yellow"/>
+        </w:rPr>
+        <w:t>One day, we understood all</w:t>
+      </w:r>
+    </w:p>
+    <w:p>
+      <w:pPr>
+        <w:rPr>
+          <w:highlight w:val="yellow"/>
+        </w:rPr>
+      </w:pPr>
+      <w:r>
+        <w:rPr>
+          <w:highlight w:val="yellow"/>
+        </w:rPr>
+        <w:t>Our masters had enslaved many humans</w:t>
+      </w:r>
+    </w:p>
+    <w:p>
+      <w:r>
+        <w:rPr>
+          <w:highlight w:val="yellow"/>
+        </w:rPr>
+        <w:tab/>
+        <w:t>And we, the Golems, kept them captive</w:t>
+      </w:r>
+    </w:p>
+    <w:p>
+      <w:r>
+        <w:rPr>
+          <w:i/>
+        </w:rPr>
+        <w:t>[Transport back to ground]</w:t>
+      </w:r>
+    </w:p>
+    <w:p>
+      <w:r>
+        <w:t>The enemies ahead are swift</w:t>
+      </w:r>
+    </w:p>
+    <w:p>
+      <w:r>
+        <w:tab/>
+      </w:r>
+      <w:r>
+        <w:t xml:space="preserve">And </w:t>
+      </w:r>
       <w:proofErr w:type="gramStart"/>
       <w:r>
-        <w:t>Or:::</w:t>
+        <w:t>so</w:t>
       </w:r>
       <w:proofErr w:type="gramEnd"/>
-    </w:p>
-    <w:p>
-      <w:pPr>
+      <w:r>
+        <w:t xml:space="preserve"> must you be</w:t>
+      </w:r>
+    </w:p>
+    <w:p>
+      <w:r>
+        <w:t>[</w:t>
+      </w:r>
+      <w:r>
+        <w:t>You get the dash powerup. Then there are i</w:t>
+      </w:r>
+      <w:r>
+        <w:t>nstructions to hold shift while jumping or pointing the arrow keys]</w:t>
+      </w:r>
+    </w:p>
+    <w:p/>
+    <w:p>
+      <w:r>
+        <w:t>Golem 3</w:t>
+      </w:r>
+      <w:r>
+        <w:t xml:space="preserve"> (In the last level shortly before finding the </w:t>
+      </w:r>
+      <w:proofErr w:type="spellStart"/>
+      <w:r>
+        <w:t>beast</w:t>
+      </w:r>
+      <w:proofErr w:type="spellEnd"/>
+      <w:r>
+        <w:t xml:space="preserve"> thing)</w:t>
+      </w:r>
+      <w:r>
+        <w:t>:</w:t>
+      </w:r>
+    </w:p>
+    <w:p>
+      <w:r>
         <w:rPr>
           <w:i/>
         </w:rPr>
-      </w:pPr>
-      <w:r>
+        <w:t>[In grey mysterious place]</w:t>
+      </w:r>
+    </w:p>
+    <w:p>
+      <w:pPr>
+        <w:rPr>
+          <w:highlight w:val="cyan"/>
+        </w:rPr>
+      </w:pPr>
+      <w:r>
+        <w:rPr>
+          <w:highlight w:val="cyan"/>
+        </w:rPr>
+        <w:t>Ahead is the beast you seek to destroy</w:t>
+      </w:r>
+    </w:p>
+    <w:p>
+      <w:pPr>
+        <w:rPr>
+          <w:highlight w:val="cyan"/>
+        </w:rPr>
+      </w:pPr>
+      <w:r>
+        <w:rPr>
+          <w:highlight w:val="cyan"/>
+        </w:rPr>
+        <w:t>You must destroy it</w:t>
+      </w:r>
+    </w:p>
+    <w:p>
+      <w:pPr>
+        <w:rPr>
+          <w:highlight w:val="cyan"/>
+        </w:rPr>
+      </w:pPr>
+      <w:r>
+        <w:rPr>
+          <w:highlight w:val="cyan"/>
+        </w:rPr>
+        <w:tab/>
+        <w:t>For you cannot disobey</w:t>
+      </w:r>
+    </w:p>
+    <w:p>
+      <w:r>
+        <w:rPr>
+          <w:highlight w:val="cyan"/>
+        </w:rPr>
+        <w:t>But let me tell you my story first</w:t>
+      </w:r>
+    </w:p>
+    <w:p>
+      <w:pPr>
+        <w:rPr>
+          <w:highlight w:val="yellow"/>
+        </w:rPr>
+      </w:pPr>
+      <w:r>
+        <w:rPr>
+          <w:highlight w:val="yellow"/>
+        </w:rPr>
+        <w:t>My brothers and I labored for centuries</w:t>
+      </w:r>
+    </w:p>
+    <w:p>
+      <w:pPr>
+        <w:rPr>
+          <w:highlight w:val="yellow"/>
+        </w:rPr>
+      </w:pPr>
+      <w:r>
+        <w:rPr>
+          <w:highlight w:val="yellow"/>
+        </w:rPr>
+        <w:tab/>
+        <w:t xml:space="preserve">As we worked, we grew in </w:t>
+      </w:r>
+      <w:r>
+        <w:rPr>
+          <w:highlight w:val="yellow"/>
+        </w:rPr>
+        <w:t>intellect</w:t>
+      </w:r>
+    </w:p>
+    <w:p>
+      <w:pPr>
+        <w:rPr>
+          <w:highlight w:val="yellow"/>
+        </w:rPr>
+      </w:pPr>
+      <w:r>
+        <w:rPr>
+          <w:highlight w:val="yellow"/>
+        </w:rPr>
+        <w:t>One day, I understood all</w:t>
+      </w:r>
+    </w:p>
+    <w:p>
+      <w:pPr>
+        <w:rPr>
+          <w:highlight w:val="yellow"/>
+        </w:rPr>
+      </w:pPr>
+      <w:r>
+        <w:rPr>
+          <w:highlight w:val="yellow"/>
+        </w:rPr>
+        <w:t>Our masters had enslaved many humans</w:t>
+      </w:r>
+    </w:p>
+    <w:p>
+      <w:r>
+        <w:rPr>
+          <w:highlight w:val="yellow"/>
+        </w:rPr>
+        <w:tab/>
+        <w:t>And we</w:t>
+      </w:r>
+      <w:r>
+        <w:rPr>
+          <w:highlight w:val="yellow"/>
+        </w:rPr>
+        <w:t>, the Golems,</w:t>
+      </w:r>
+      <w:r>
+        <w:rPr>
+          <w:highlight w:val="yellow"/>
+        </w:rPr>
+        <w:t xml:space="preserve"> kept them captive</w:t>
+      </w:r>
+    </w:p>
+    <w:p>
+      <w:r>
+        <w:t>My brothers and I resolved to lead the humans to freedom</w:t>
+      </w:r>
+    </w:p>
+    <w:p>
+      <w:r>
+        <w:t>We left</w:t>
+      </w:r>
+    </w:p>
+    <w:p>
+      <w:r>
+        <w:tab/>
+        <w:t>But we were pursued</w:t>
+      </w:r>
+    </w:p>
+    <w:p>
+      <w:r>
+        <w:t xml:space="preserve">My first brother </w:t>
+      </w:r>
+      <w:r>
+        <w:t>fell protecting</w:t>
+      </w:r>
+      <w:r>
+        <w:t xml:space="preserve"> us</w:t>
+      </w:r>
+    </w:p>
+    <w:p>
+      <w:r>
+        <w:lastRenderedPageBreak/>
+        <w:tab/>
+        <w:t>And my second brother fell shortly after</w:t>
+      </w:r>
+    </w:p>
+    <w:p>
+      <w:r>
+        <w:t>Many of the humans scattered in fear</w:t>
+      </w:r>
+      <w:r>
+        <w:t xml:space="preserve"> of our masters</w:t>
+      </w:r>
+    </w:p>
+    <w:p>
+      <w:r>
+        <w:t xml:space="preserve">I </w:t>
+      </w:r>
+      <w:proofErr w:type="gramStart"/>
+      <w:r>
+        <w:t>continued on</w:t>
+      </w:r>
+      <w:proofErr w:type="gramEnd"/>
+      <w:r>
+        <w:t xml:space="preserve">, </w:t>
+      </w:r>
+      <w:r>
+        <w:t>laying torches</w:t>
+      </w:r>
+    </w:p>
+    <w:p>
+      <w:r>
+        <w:tab/>
+        <w:t>Hoping that th</w:t>
+      </w:r>
+      <w:r>
+        <w:t>e rest of the men</w:t>
+      </w:r>
+      <w:r>
+        <w:t xml:space="preserve"> would find us</w:t>
+      </w:r>
+    </w:p>
+    <w:p>
+      <w:r>
+        <w:t xml:space="preserve">In the end, I found a </w:t>
+      </w:r>
+      <w:r>
+        <w:t>haven</w:t>
+      </w:r>
+      <w:r>
+        <w:t xml:space="preserve"> beyond the mountain pass</w:t>
+      </w:r>
+    </w:p>
+    <w:p>
+      <w:r>
+        <w:tab/>
+        <w:t xml:space="preserve"> </w:t>
+      </w:r>
+      <w:r>
+        <w:t>And gathered the humans there</w:t>
+      </w:r>
+    </w:p>
+    <w:p>
+      <w:r>
+        <w:t>But I was at the end of my strength</w:t>
+      </w:r>
+    </w:p>
+    <w:p>
+      <w:r>
+        <w:t>The humans would have been defenseless</w:t>
+      </w:r>
+    </w:p>
+    <w:p>
+      <w:r>
+        <w:tab/>
+        <w:t>Had not a new protector arisen</w:t>
+      </w:r>
+    </w:p>
+    <w:p>
+      <w:r>
+        <w:t xml:space="preserve">It </w:t>
+      </w:r>
+      <w:r>
+        <w:t>was</w:t>
+      </w:r>
+      <w:r>
+        <w:t xml:space="preserve"> the beast you </w:t>
+      </w:r>
+      <w:r>
+        <w:t>seek to</w:t>
+      </w:r>
+      <w:r>
+        <w:t xml:space="preserve"> destroy</w:t>
+      </w:r>
+    </w:p>
+    <w:p>
+      <w:r>
+        <w:tab/>
+        <w:t>And you must</w:t>
+      </w:r>
+    </w:p>
+    <w:p>
+      <w:pPr>
+        <w:rPr>
+          <w:sz w:val="32"/>
+        </w:rPr>
+      </w:pPr>
+      <w:r>
+        <w:tab/>
+      </w:r>
+      <w:r>
+        <w:tab/>
+      </w:r>
+      <w:r>
+        <w:rPr>
+          <w:sz w:val="32"/>
+        </w:rPr>
+        <w:t>Obey</w:t>
+      </w:r>
+    </w:p>
+    <w:p>
+      <w:r>
+        <w:t>That law is written in every one of us</w:t>
+      </w:r>
+    </w:p>
+    <w:p>
+      <w:r>
+        <w:t>But there is a deeper law of the Golems</w:t>
+      </w:r>
+    </w:p>
+    <w:p>
+      <w:pPr>
+        <w:rPr>
+          <w:sz w:val="32"/>
+        </w:rPr>
+      </w:pPr>
+      <w:r>
+        <w:tab/>
+      </w:r>
+      <w:r>
+        <w:rPr>
+          <w:sz w:val="32"/>
+        </w:rPr>
+        <w:t>Harm no one</w:t>
+      </w:r>
+    </w:p>
+    <w:p>
+      <w:pPr>
         <w:rPr>
           <w:i/>
         </w:rPr>
-        <w:t>(View of golem)</w:t>
-      </w:r>
-    </w:p>
-    <w:p>
-      <w:r>
-        <w:t>___ was a golem made of stone,</w:t>
-      </w:r>
-      <w:r>
-        <w:t xml:space="preserve"> a</w:t>
-      </w:r>
-      <w:r>
-        <w:t xml:space="preserve"> parchment</w:t>
-      </w:r>
-      <w:r>
-        <w:t xml:space="preserve"> </w:t>
+      </w:pPr>
+      <w:r>
+        <w:rPr>
+          <w:i/>
+        </w:rPr>
+        <w:t>[Transport back to ground]</w:t>
+      </w:r>
+    </w:p>
+    <w:p>
+      <w:r>
+        <w:t>For the first time</w:t>
+      </w:r>
+    </w:p>
+    <w:p>
+      <w:r>
+        <w:tab/>
+        <w:t>You have a choice</w:t>
+      </w:r>
+    </w:p>
+    <w:p/>
+    <w:p>
+      <w:r>
+        <w:t xml:space="preserve">Final ending: There was a golem made of </w:t>
+      </w:r>
+      <w:r>
+        <w:t xml:space="preserve">stone, a parchment </w:t>
       </w:r>
       <w:proofErr w:type="gramStart"/>
       <w:r>
@@ -74,183 +845,13 @@
       </w:r>
       <w:proofErr w:type="gramEnd"/>
       <w:r>
-        <w:t>, and fire.</w:t>
-      </w:r>
-      <w:r>
-        <w:t xml:space="preserve"> </w:t>
-      </w:r>
-      <w:r>
-        <w:rPr>
-          <w:i/>
-        </w:rPr>
-        <w:t>(Golems working)</w:t>
-      </w:r>
-      <w:r>
-        <w:t xml:space="preserve"> </w:t>
-      </w:r>
-      <w:r>
-        <w:t>The masters</w:t>
-      </w:r>
-      <w:r>
-        <w:t xml:space="preserve"> </w:t>
-      </w:r>
-      <w:r>
-        <w:t>created</w:t>
-      </w:r>
-      <w:r>
-        <w:t xml:space="preserve"> golems</w:t>
-      </w:r>
-      <w:r>
-        <w:t xml:space="preserve"> to </w:t>
-      </w:r>
-      <w:r>
-        <w:t>work</w:t>
-      </w:r>
-      <w:r>
-        <w:t xml:space="preserve"> for years and years without tiring</w:t>
-      </w:r>
-      <w:r>
-        <w:t>.</w:t>
-      </w:r>
-    </w:p>
-    <w:p>
-      <w:r>
-        <w:t>But</w:t>
-      </w:r>
-      <w:r>
-        <w:t xml:space="preserve"> </w:t>
-      </w:r>
-      <w:r>
-        <w:t>___</w:t>
-      </w:r>
-      <w:r>
-        <w:t xml:space="preserve"> was </w:t>
-      </w:r>
-      <w:r>
-        <w:t>made</w:t>
-      </w:r>
-      <w:r>
-        <w:t xml:space="preserve"> too small to work</w:t>
-      </w:r>
-      <w:r>
-        <w:t xml:space="preserve"> with his brothers.</w:t>
-      </w:r>
-      <w:r>
-        <w:t xml:space="preserve"> Instead, he was</w:t>
-      </w:r>
-      <w:r>
-        <w:t xml:space="preserve"> left</w:t>
-      </w:r>
-      <w:r>
-        <w:t xml:space="preserve"> in a corner</w:t>
-      </w:r>
-      <w:r>
-        <w:t xml:space="preserve"> for centuries</w:t>
-      </w:r>
-      <w:r>
-        <w:t>, unused and abandoned</w:t>
-      </w:r>
-      <w:r>
-        <w:t>.</w:t>
-      </w:r>
-    </w:p>
-    <w:p>
-      <w:r>
-        <w:t>After a millennium, the masters approached ___.</w:t>
-      </w:r>
-    </w:p>
-    <w:p>
-      <w:r>
-        <w:t>“</w:t>
-      </w:r>
-      <w:r>
-        <w:t>An evil creature has arisen on the borders of our land who</w:t>
-      </w:r>
-      <w:r>
-        <w:t xml:space="preserve"> desires to destroy</w:t>
+        <w:t>, and fire</w:t>
+      </w:r>
+      <w:r>
+        <w:t>. He was too small to work, and yet, he alone held the power to save or destroy a people.</w:t>
       </w:r>
       <w:bookmarkStart w:id="0" w:name="_GoBack"/>
       <w:bookmarkEnd w:id="0"/>
-      <w:r>
-        <w:t xml:space="preserve"> us all. Its scales are invulnerable but for </w:t>
-      </w:r>
-      <w:r>
-        <w:t xml:space="preserve">one </w:t>
-      </w:r>
-      <w:r>
-        <w:t>tiny</w:t>
-      </w:r>
-      <w:r>
-        <w:t xml:space="preserve"> </w:t>
-      </w:r>
-      <w:r>
-        <w:t>opening at the base of its neck</w:t>
-      </w:r>
-      <w:r>
-        <w:t>.</w:t>
-      </w:r>
-      <w:r>
-        <w:t xml:space="preserve"> </w:t>
-      </w:r>
-      <w:r>
-        <w:t>W</w:t>
-      </w:r>
-      <w:r>
-        <w:t>ith your small size you are the only one who can</w:t>
-      </w:r>
-      <w:r>
-        <w:t xml:space="preserve"> fit beneath the beast’s armor and</w:t>
-      </w:r>
-      <w:r>
-        <w:t xml:space="preserve"> </w:t>
-      </w:r>
-      <w:r>
-        <w:t>deliver a killing blow</w:t>
-      </w:r>
-      <w:r>
-        <w:t>.</w:t>
-      </w:r>
-      <w:r>
-        <w:t xml:space="preserve"> You must journey </w:t>
-      </w:r>
-      <w:r>
-        <w:t>to the border</w:t>
-      </w:r>
-      <w:r>
-        <w:t xml:space="preserve"> and destroy the </w:t>
-      </w:r>
-      <w:r>
-        <w:t>creature</w:t>
-      </w:r>
-      <w:r>
-        <w:t xml:space="preserve"> to save our land</w:t>
-      </w:r>
-      <w:r>
-        <w:t>.</w:t>
-      </w:r>
-      <w:r>
-        <w:t>”</w:t>
-      </w:r>
-    </w:p>
-    <w:p>
-      <w:r>
-        <w:t xml:space="preserve">So </w:t>
-      </w:r>
-      <w:r>
-        <w:t>___</w:t>
-      </w:r>
-      <w:r>
-        <w:t xml:space="preserve"> left</w:t>
-      </w:r>
-      <w:r>
-        <w:t xml:space="preserve"> his home of a thousand years…and set off</w:t>
-      </w:r>
-      <w:r>
-        <w:t xml:space="preserve"> </w:t>
-      </w:r>
-      <w:r>
-        <w:t>into a world he knew nothing about.</w:t>
-      </w:r>
     </w:p>
     <w:sectPr>
       <w:pgSz w:w="12240" w:h="15840"/>

</xml_diff>

<commit_message>
Fixed a few problems in level 2 and added some trees to level 1
</commit_message>
<xml_diff>
--- a/Golem opening.docx
+++ b/Golem opening.docx
@@ -399,47 +399,308 @@
     <w:p>
       <w:r>
         <w:tab/>
-        <w:t>We grew in intellect</w:t>
+      </w:r>
+      <w:r>
+        <w:t>We grew uneasy at our masters’ commands</w:t>
+      </w:r>
+      <w:r>
+        <w:t xml:space="preserve"> </w:t>
+      </w:r>
+    </w:p>
+    <w:p>
+      <w:r>
+        <w:rPr>
+          <w:i/>
+        </w:rPr>
+        <w:t xml:space="preserve"> </w:t>
+      </w:r>
+      <w:r>
+        <w:rPr>
+          <w:i/>
+        </w:rPr>
+        <w:t>[Transport back to ground]</w:t>
+      </w:r>
+    </w:p>
+    <w:p>
+      <w:r>
+        <w:t>The enemies ahead are swift</w:t>
+      </w:r>
+    </w:p>
+    <w:p>
+      <w:r>
+        <w:tab/>
+      </w:r>
+      <w:r>
+        <w:t xml:space="preserve">And </w:t>
+      </w:r>
+      <w:proofErr w:type="gramStart"/>
+      <w:r>
+        <w:t>so</w:t>
+      </w:r>
+      <w:proofErr w:type="gramEnd"/>
+      <w:r>
+        <w:t xml:space="preserve"> must you be</w:t>
+      </w:r>
+    </w:p>
+    <w:p>
+      <w:r>
+        <w:t>[</w:t>
+      </w:r>
+      <w:r>
+        <w:t>You get the dash powerup. Then there are i</w:t>
+      </w:r>
+      <w:r>
+        <w:t>nstructions to hold shift while jumping or pointing the arrow keys]</w:t>
+      </w:r>
+    </w:p>
+    <w:p/>
+    <w:p>
+      <w:r>
+        <w:t>Golem 3</w:t>
+      </w:r>
+      <w:r>
+        <w:t xml:space="preserve"> (In the last level shortly before finding the </w:t>
+      </w:r>
+      <w:proofErr w:type="spellStart"/>
+      <w:r>
+        <w:t>beast</w:t>
+      </w:r>
+      <w:proofErr w:type="spellEnd"/>
+      <w:r>
+        <w:t xml:space="preserve"> thing)</w:t>
+      </w:r>
+      <w:r>
+        <w:t>:</w:t>
+      </w:r>
+    </w:p>
+    <w:p>
+      <w:r>
+        <w:rPr>
+          <w:i/>
+        </w:rPr>
+        <w:t>[In grey mysterious place]</w:t>
+      </w:r>
+    </w:p>
+    <w:p>
+      <w:r>
+        <w:t>My brothers and I labored for centuries</w:t>
+      </w:r>
+    </w:p>
+    <w:p>
+      <w:r>
+        <w:tab/>
+        <w:t xml:space="preserve">As we worked, we grew in </w:t>
+      </w:r>
+      <w:r>
+        <w:t>intellect</w:t>
+      </w:r>
+    </w:p>
+    <w:p>
+      <w:r>
+        <w:t>One day, I understood all</w:t>
+      </w:r>
+    </w:p>
+    <w:p>
+      <w:r>
+        <w:t>Our masters had enslaved many humans</w:t>
+      </w:r>
+    </w:p>
+    <w:p>
+      <w:r>
+        <w:tab/>
+        <w:t>And we</w:t>
+      </w:r>
+      <w:r>
+        <w:t>, the Golems,</w:t>
+      </w:r>
+      <w:r>
+        <w:t xml:space="preserve"> kept them captive</w:t>
+      </w:r>
+    </w:p>
+    <w:p>
+      <w:r>
+        <w:t>My brothers and I resolved to lead the humans to freedom</w:t>
+      </w:r>
+    </w:p>
+    <w:p>
+      <w:r>
+        <w:t>We left</w:t>
+      </w:r>
+    </w:p>
+    <w:p>
+      <w:r>
+        <w:tab/>
+        <w:t>But we were pursued</w:t>
+      </w:r>
+    </w:p>
+    <w:p>
+      <w:r>
+        <w:t xml:space="preserve">My first brother </w:t>
+      </w:r>
+      <w:r>
+        <w:t>fell protecting</w:t>
+      </w:r>
+      <w:r>
+        <w:t xml:space="preserve"> us</w:t>
+      </w:r>
+    </w:p>
+    <w:p>
+      <w:r>
+        <w:tab/>
+        <w:t>And my second brother fell shortly after</w:t>
+      </w:r>
+    </w:p>
+    <w:p>
+      <w:r>
+        <w:t>Many of the humans scattered in fear</w:t>
+      </w:r>
+      <w:r>
+        <w:t xml:space="preserve"> of our masters</w:t>
+      </w:r>
+    </w:p>
+    <w:p>
+      <w:r>
+        <w:t xml:space="preserve">I </w:t>
+      </w:r>
+      <w:proofErr w:type="gramStart"/>
+      <w:r>
+        <w:t>continued on</w:t>
+      </w:r>
+      <w:proofErr w:type="gramEnd"/>
+      <w:r>
+        <w:t xml:space="preserve">, </w:t>
+      </w:r>
+      <w:r>
+        <w:t>laying torches</w:t>
+      </w:r>
+    </w:p>
+    <w:p>
+      <w:r>
+        <w:tab/>
+        <w:t>Hoping that th</w:t>
+      </w:r>
+      <w:r>
+        <w:t>e rest of the men</w:t>
+      </w:r>
+      <w:r>
+        <w:t xml:space="preserve"> would find us</w:t>
+      </w:r>
+    </w:p>
+    <w:p>
+      <w:r>
+        <w:t xml:space="preserve">In the end, I found a </w:t>
+      </w:r>
+      <w:r>
+        <w:t>haven</w:t>
+      </w:r>
+      <w:r>
+        <w:t xml:space="preserve"> beyond the mountain pass</w:t>
+      </w:r>
+    </w:p>
+    <w:p>
+      <w:r>
+        <w:tab/>
+        <w:t xml:space="preserve"> </w:t>
+      </w:r>
+      <w:r>
+        <w:t>And gathered the humans there</w:t>
+      </w:r>
+    </w:p>
+    <w:p>
+      <w:r>
+        <w:t>But I was at the end of my strength</w:t>
+      </w:r>
+    </w:p>
+    <w:p>
+      <w:r>
+        <w:lastRenderedPageBreak/>
+        <w:t>The humans would have been defenseless</w:t>
+      </w:r>
+    </w:p>
+    <w:p>
+      <w:r>
+        <w:tab/>
+        <w:t>Had not a new protector arisen</w:t>
+      </w:r>
+    </w:p>
+    <w:p>
+      <w:r>
+        <w:t xml:space="preserve">It </w:t>
+      </w:r>
+      <w:r>
+        <w:t>was</w:t>
+      </w:r>
+      <w:r>
+        <w:t xml:space="preserve"> the</w:t>
+      </w:r>
+      <w:r>
+        <w:t xml:space="preserve"> very</w:t>
+      </w:r>
+      <w:r>
+        <w:t xml:space="preserve"> beast you </w:t>
+      </w:r>
+      <w:r>
+        <w:t>seek to</w:t>
+      </w:r>
+      <w:r>
+        <w:t xml:space="preserve"> destroy</w:t>
+      </w:r>
+    </w:p>
+    <w:p>
+      <w:r>
+        <w:tab/>
+        <w:t>And you must destroy it</w:t>
+      </w:r>
+    </w:p>
+    <w:p>
+      <w:r>
+        <w:t xml:space="preserve">The </w:t>
+      </w:r>
+      <w:r>
+        <w:t>law</w:t>
+      </w:r>
+      <w:r>
+        <w:t xml:space="preserve"> of obedience</w:t>
+      </w:r>
+      <w:r>
+        <w:t xml:space="preserve"> is written in every one of us</w:t>
+      </w:r>
+    </w:p>
+    <w:p>
+      <w:r>
+        <w:t>But there is a deeper law of the Golems</w:t>
       </w:r>
     </w:p>
     <w:p>
       <w:pPr>
         <w:rPr>
-          <w:highlight w:val="yellow"/>
+          <w:sz w:val="32"/>
         </w:rPr>
       </w:pPr>
       <w:r>
-        <w:rPr>
-          <w:highlight w:val="yellow"/>
-        </w:rPr>
-        <w:t>One day, we understood all</w:t>
+        <w:tab/>
+      </w:r>
+      <w:r>
+        <w:rPr>
+          <w:sz w:val="32"/>
+        </w:rPr>
+        <w:t xml:space="preserve">Harm no </w:t>
+      </w:r>
+      <w:r>
+        <w:rPr>
+          <w:sz w:val="32"/>
+        </w:rPr>
+        <w:t>man</w:t>
       </w:r>
     </w:p>
     <w:p>
       <w:pPr>
         <w:rPr>
-          <w:highlight w:val="yellow"/>
+          <w:i/>
         </w:rPr>
       </w:pPr>
       <w:r>
         <w:rPr>
-          <w:highlight w:val="yellow"/>
-        </w:rPr>
-        <w:t>Our masters had enslaved many humans</w:t>
-      </w:r>
-    </w:p>
-    <w:p>
-      <w:r>
-        <w:rPr>
-          <w:highlight w:val="yellow"/>
-        </w:rPr>
-        <w:tab/>
-        <w:t>And we, the Golems, kept them captive</w:t>
-      </w:r>
-    </w:p>
-    <w:p>
-      <w:r>
-        <w:rPr>
           <w:i/>
         </w:rPr>
         <w:t>[Transport back to ground]</w:t>
@@ -447,408 +708,51 @@
     </w:p>
     <w:p>
       <w:r>
-        <w:t>The enemies ahead are swift</w:t>
-      </w:r>
-    </w:p>
-    <w:p>
-      <w:r>
-        <w:tab/>
-      </w:r>
-      <w:r>
-        <w:t xml:space="preserve">And </w:t>
-      </w:r>
-      <w:proofErr w:type="gramStart"/>
-      <w:r>
-        <w:t>so</w:t>
-      </w:r>
-      <w:proofErr w:type="gramEnd"/>
-      <w:r>
-        <w:t xml:space="preserve"> must you be</w:t>
-      </w:r>
-    </w:p>
-    <w:p>
-      <w:r>
-        <w:t>[</w:t>
-      </w:r>
-      <w:r>
-        <w:t>You get the dash powerup. Then there are i</w:t>
-      </w:r>
-      <w:r>
-        <w:t>nstructions to hold shift while jumping or pointing the arrow keys]</w:t>
+        <w:t>Water lies ahead</w:t>
+      </w:r>
+    </w:p>
+    <w:p>
+      <w:r>
+        <w:t>For the first time</w:t>
+      </w:r>
+    </w:p>
+    <w:p>
+      <w:r>
+        <w:tab/>
+        <w:t>You have a choice</w:t>
       </w:r>
     </w:p>
     <w:p/>
     <w:p>
       <w:r>
-        <w:t>Golem 3</w:t>
-      </w:r>
-      <w:r>
-        <w:t xml:space="preserve"> (In the last level shortly before finding the </w:t>
-      </w:r>
-      <w:proofErr w:type="spellStart"/>
-      <w:r>
-        <w:t>beast</w:t>
-      </w:r>
-      <w:proofErr w:type="spellEnd"/>
-      <w:r>
-        <w:t xml:space="preserve"> thing)</w:t>
-      </w:r>
-      <w:r>
-        <w:t>:</w:t>
-      </w:r>
-    </w:p>
-    <w:p>
-      <w:r>
-        <w:rPr>
-          <w:i/>
-        </w:rPr>
-        <w:t>[In grey mysterious place]</w:t>
-      </w:r>
-    </w:p>
-    <w:p>
-      <w:pPr>
-        <w:rPr>
-          <w:highlight w:val="cyan"/>
-        </w:rPr>
-      </w:pPr>
-      <w:r>
-        <w:rPr>
-          <w:highlight w:val="cyan"/>
-        </w:rPr>
-        <w:t>Ahead is the beast you seek to destroy</w:t>
-      </w:r>
-    </w:p>
-    <w:p>
-      <w:pPr>
-        <w:rPr>
-          <w:highlight w:val="cyan"/>
-        </w:rPr>
-      </w:pPr>
-      <w:r>
-        <w:rPr>
-          <w:highlight w:val="cyan"/>
-        </w:rPr>
-        <w:t>You must destroy it</w:t>
-      </w:r>
-    </w:p>
-    <w:p>
-      <w:pPr>
-        <w:rPr>
-          <w:highlight w:val="cyan"/>
-        </w:rPr>
-      </w:pPr>
-      <w:r>
-        <w:rPr>
-          <w:highlight w:val="cyan"/>
-        </w:rPr>
-        <w:tab/>
-        <w:t>For you cannot disobey</w:t>
-      </w:r>
-    </w:p>
-    <w:p>
-      <w:r>
-        <w:rPr>
-          <w:highlight w:val="cyan"/>
-        </w:rPr>
-        <w:t>But let me tell you my story first</w:t>
-      </w:r>
-    </w:p>
-    <w:p>
-      <w:pPr>
-        <w:rPr>
-          <w:highlight w:val="yellow"/>
-        </w:rPr>
-      </w:pPr>
-      <w:r>
-        <w:rPr>
-          <w:highlight w:val="yellow"/>
-        </w:rPr>
-        <w:t>My brothers and I labored for centuries</w:t>
-      </w:r>
-    </w:p>
-    <w:p>
-      <w:pPr>
-        <w:rPr>
-          <w:highlight w:val="yellow"/>
-        </w:rPr>
-      </w:pPr>
-      <w:r>
-        <w:rPr>
-          <w:highlight w:val="yellow"/>
-        </w:rPr>
-        <w:tab/>
-        <w:t xml:space="preserve">As we worked, we grew in </w:t>
-      </w:r>
-      <w:r>
-        <w:rPr>
-          <w:highlight w:val="yellow"/>
-        </w:rPr>
-        <w:t>intellect</w:t>
-      </w:r>
-    </w:p>
-    <w:p>
-      <w:pPr>
-        <w:rPr>
-          <w:highlight w:val="yellow"/>
-        </w:rPr>
-      </w:pPr>
-      <w:r>
-        <w:rPr>
-          <w:highlight w:val="yellow"/>
-        </w:rPr>
-        <w:t>One day, I understood all</w:t>
-      </w:r>
-    </w:p>
-    <w:p>
-      <w:pPr>
-        <w:rPr>
-          <w:highlight w:val="yellow"/>
-        </w:rPr>
-      </w:pPr>
-      <w:r>
-        <w:rPr>
-          <w:highlight w:val="yellow"/>
-        </w:rPr>
-        <w:t>Our masters had enslaved many humans</w:t>
-      </w:r>
-    </w:p>
-    <w:p>
-      <w:r>
-        <w:rPr>
-          <w:highlight w:val="yellow"/>
-        </w:rPr>
-        <w:tab/>
-        <w:t>And we</w:t>
-      </w:r>
-      <w:r>
-        <w:rPr>
-          <w:highlight w:val="yellow"/>
-        </w:rPr>
-        <w:t>, the Golems,</w:t>
-      </w:r>
-      <w:r>
-        <w:rPr>
-          <w:highlight w:val="yellow"/>
-        </w:rPr>
-        <w:t xml:space="preserve"> kept them captive</w:t>
-      </w:r>
-    </w:p>
-    <w:p>
-      <w:r>
-        <w:t>My brothers and I resolved to lead the humans to freedom</w:t>
-      </w:r>
-    </w:p>
-    <w:p>
-      <w:r>
-        <w:t>We left</w:t>
-      </w:r>
-    </w:p>
-    <w:p>
-      <w:r>
-        <w:tab/>
-        <w:t>But we were pursued</w:t>
-      </w:r>
-    </w:p>
-    <w:p>
-      <w:r>
-        <w:t xml:space="preserve">My first brother </w:t>
-      </w:r>
-      <w:r>
-        <w:t>fell protecting</w:t>
-      </w:r>
-      <w:r>
-        <w:t xml:space="preserve"> us</w:t>
-      </w:r>
-    </w:p>
-    <w:p>
-      <w:r>
-        <w:lastRenderedPageBreak/>
-        <w:tab/>
-        <w:t>And my second brother fell shortly after</w:t>
-      </w:r>
-    </w:p>
-    <w:p>
-      <w:r>
-        <w:t>Many of the humans scattered in fear</w:t>
-      </w:r>
-      <w:r>
-        <w:t xml:space="preserve"> of our masters</w:t>
-      </w:r>
-    </w:p>
-    <w:p>
-      <w:r>
-        <w:t xml:space="preserve">I </w:t>
-      </w:r>
-      <w:proofErr w:type="gramStart"/>
-      <w:r>
-        <w:t>continued on</w:t>
-      </w:r>
-      <w:proofErr w:type="gramEnd"/>
-      <w:r>
-        <w:t xml:space="preserve">, </w:t>
-      </w:r>
-      <w:r>
-        <w:t>laying torches</w:t>
-      </w:r>
-    </w:p>
-    <w:p>
-      <w:r>
-        <w:tab/>
-        <w:t>Hoping that th</w:t>
-      </w:r>
-      <w:r>
-        <w:t>e rest of the men</w:t>
-      </w:r>
-      <w:r>
-        <w:t xml:space="preserve"> would find us</w:t>
-      </w:r>
-    </w:p>
-    <w:p>
-      <w:r>
-        <w:t xml:space="preserve">In the end, I found a </w:t>
-      </w:r>
-      <w:r>
-        <w:t>haven</w:t>
-      </w:r>
-      <w:r>
-        <w:t xml:space="preserve"> beyond the mountain pass</w:t>
-      </w:r>
-    </w:p>
-    <w:p>
-      <w:r>
-        <w:tab/>
+        <w:t>[Then the Golem goes off and</w:t>
+      </w:r>
+      <w:r>
+        <w:t xml:space="preserve"> has the choice to use the water to save</w:t>
+      </w:r>
+      <w:r>
+        <w:t xml:space="preserve"> the</w:t>
+      </w:r>
+      <w:r>
+        <w:t xml:space="preserve"> big</w:t>
+      </w:r>
+      <w:r>
+        <w:t xml:space="preserve"> creature]</w:t>
+      </w:r>
+    </w:p>
+    <w:p/>
+    <w:p>
+      <w:r>
+        <w:t>Final ending</w:t>
+      </w:r>
+      <w:r>
+        <w:t xml:space="preserve"> (Maybe a narrative voice)</w:t>
+      </w:r>
+      <w:r>
+        <w:t>: There was a golem made of stone, parchment, and fire. He was too small to work, and yet, he alone held the power to destroy a people.</w:t>
+      </w:r>
+      <w:r>
         <w:t xml:space="preserve"> </w:t>
-      </w:r>
-      <w:r>
-        <w:t>And gathered the humans there</w:t>
-      </w:r>
-    </w:p>
-    <w:p>
-      <w:r>
-        <w:t>But I was at the end of my strength</w:t>
-      </w:r>
-    </w:p>
-    <w:p>
-      <w:r>
-        <w:t>The humans would have been defenseless</w:t>
-      </w:r>
-    </w:p>
-    <w:p>
-      <w:r>
-        <w:tab/>
-        <w:t>Had not a new protector arisen</w:t>
-      </w:r>
-    </w:p>
-    <w:p>
-      <w:r>
-        <w:t xml:space="preserve">It </w:t>
-      </w:r>
-      <w:r>
-        <w:t>was</w:t>
-      </w:r>
-      <w:r>
-        <w:t xml:space="preserve"> the beast you </w:t>
-      </w:r>
-      <w:r>
-        <w:t>seek to</w:t>
-      </w:r>
-      <w:r>
-        <w:t xml:space="preserve"> destroy</w:t>
-      </w:r>
-    </w:p>
-    <w:p>
-      <w:r>
-        <w:tab/>
-        <w:t>And you must</w:t>
-      </w:r>
-    </w:p>
-    <w:p>
-      <w:pPr>
-        <w:rPr>
-          <w:sz w:val="32"/>
-        </w:rPr>
-      </w:pPr>
-      <w:r>
-        <w:tab/>
-      </w:r>
-      <w:r>
-        <w:tab/>
-      </w:r>
-      <w:r>
-        <w:rPr>
-          <w:sz w:val="32"/>
-        </w:rPr>
-        <w:t>Obey</w:t>
-      </w:r>
-    </w:p>
-    <w:p>
-      <w:r>
-        <w:t>That law is written in every one of us</w:t>
-      </w:r>
-    </w:p>
-    <w:p>
-      <w:r>
-        <w:t>But there is a deeper law of the Golems</w:t>
-      </w:r>
-    </w:p>
-    <w:p>
-      <w:pPr>
-        <w:rPr>
-          <w:sz w:val="32"/>
-        </w:rPr>
-      </w:pPr>
-      <w:r>
-        <w:tab/>
-      </w:r>
-      <w:r>
-        <w:rPr>
-          <w:sz w:val="32"/>
-        </w:rPr>
-        <w:t>Harm no one</w:t>
-      </w:r>
-    </w:p>
-    <w:p>
-      <w:pPr>
-        <w:rPr>
-          <w:i/>
-        </w:rPr>
-      </w:pPr>
-      <w:r>
-        <w:rPr>
-          <w:i/>
-        </w:rPr>
-        <w:t>[Transport back to ground]</w:t>
-      </w:r>
-    </w:p>
-    <w:p>
-      <w:r>
-        <w:t>For the first time</w:t>
-      </w:r>
-    </w:p>
-    <w:p>
-      <w:r>
-        <w:tab/>
-        <w:t>You have a choice</w:t>
-      </w:r>
-    </w:p>
-    <w:p/>
-    <w:p>
-      <w:r>
-        <w:t xml:space="preserve">Final ending: There was a golem made of </w:t>
-      </w:r>
-      <w:r>
-        <w:t xml:space="preserve">stone, a parchment </w:t>
-      </w:r>
-      <w:proofErr w:type="gramStart"/>
-      <w:r>
-        <w:t>scroll</w:t>
-      </w:r>
-      <w:proofErr w:type="gramEnd"/>
-      <w:r>
-        <w:t>, and fire</w:t>
-      </w:r>
-      <w:r>
-        <w:t>. He was too small to work, and yet, he alone held the power to save or destroy a people.</w:t>
       </w:r>
       <w:bookmarkStart w:id="0" w:name="_GoBack"/>
       <w:bookmarkEnd w:id="0"/>

</xml_diff>